<commit_message>
Added BS Module 4 v1.0 - Wait
</commit_message>
<xml_diff>
--- a/Beginner Stream/Beginner Stream Outline.docx
+++ b/Beginner Stream/Beginner Stream Outline.docx
@@ -115,19 +115,7 @@
         <w:rPr>
           <w:lang w:val="en-US"/>
         </w:rPr>
-        <w:t>Module</w:t>
-      </w:r>
-      <w:r>
-        <w:rPr>
-          <w:lang w:val="en-US"/>
-        </w:rPr>
-        <w:t xml:space="preserve"> 4</w:t>
-      </w:r>
-      <w:r>
-        <w:rPr>
-          <w:lang w:val="en-US"/>
-        </w:rPr>
-        <w:t xml:space="preserve"> – Loops</w:t>
+        <w:t xml:space="preserve">Module 4 – Wait </w:t>
       </w:r>
     </w:p>
     <w:p>
@@ -157,7 +145,7 @@
         <w:rPr>
           <w:lang w:val="en-US"/>
         </w:rPr>
-        <w:t xml:space="preserve"> – Switches</w:t>
+        <w:t xml:space="preserve"> – Loops</w:t>
       </w:r>
     </w:p>
     <w:p>
@@ -187,7 +175,7 @@
         <w:rPr>
           <w:lang w:val="en-US"/>
         </w:rPr>
-        <w:t xml:space="preserve"> – Touch Sensor</w:t>
+        <w:t xml:space="preserve"> – Switches</w:t>
       </w:r>
     </w:p>
     <w:p>
@@ -205,13 +193,19 @@
         <w:rPr>
           <w:lang w:val="en-US"/>
         </w:rPr>
-        <w:t>Module 7</w:t>
-      </w:r>
-      <w:r>
-        <w:rPr>
-          <w:lang w:val="en-US"/>
-        </w:rPr>
-        <w:t xml:space="preserve"> – Touch Sensor Multiple Switches</w:t>
+        <w:t>Module</w:t>
+      </w:r>
+      <w:r>
+        <w:rPr>
+          <w:lang w:val="en-US"/>
+        </w:rPr>
+        <w:t xml:space="preserve"> 7</w:t>
+      </w:r>
+      <w:r>
+        <w:rPr>
+          <w:lang w:val="en-US"/>
+        </w:rPr>
+        <w:t xml:space="preserve"> – Touch Sensor</w:t>
       </w:r>
     </w:p>
     <w:p>
@@ -229,13 +223,37 @@
         <w:rPr>
           <w:lang w:val="en-US"/>
         </w:rPr>
+        <w:t>Module 8</w:t>
+      </w:r>
+      <w:r>
+        <w:rPr>
+          <w:lang w:val="en-US"/>
+        </w:rPr>
+        <w:t xml:space="preserve"> – Touch Sensor Multiple Switches</w:t>
+      </w:r>
+    </w:p>
+    <w:p>
+      <w:pPr>
+        <w:pStyle w:val="ListParagraph"/>
+        <w:numPr>
+          <w:ilvl w:val="0"/>
+          <w:numId w:val="1"/>
+        </w:numPr>
+        <w:rPr>
+          <w:lang w:val="en-US"/>
+        </w:rPr>
+      </w:pPr>
+      <w:r>
+        <w:rPr>
+          <w:lang w:val="en-US"/>
+        </w:rPr>
         <w:t>Mod</w:t>
       </w:r>
       <w:r>
         <w:rPr>
           <w:lang w:val="en-US"/>
         </w:rPr>
-        <w:t>ule 8</w:t>
+        <w:t>ule 9</w:t>
       </w:r>
       <w:bookmarkStart w:id="0" w:name="_GoBack"/>
       <w:bookmarkEnd w:id="0"/>

</xml_diff>

<commit_message>
folder renames, added Forward and Avoid
</commit_message>
<xml_diff>
--- a/Beginner Stream/Beginner Stream Outline.docx
+++ b/Beginner Stream/Beginner Stream Outline.docx
@@ -193,19 +193,13 @@
         <w:rPr>
           <w:lang w:val="en-US"/>
         </w:rPr>
-        <w:t>Module</w:t>
-      </w:r>
-      <w:r>
-        <w:rPr>
-          <w:lang w:val="en-US"/>
-        </w:rPr>
-        <w:t xml:space="preserve"> 7</w:t>
-      </w:r>
-      <w:r>
-        <w:rPr>
-          <w:lang w:val="en-US"/>
-        </w:rPr>
-        <w:t xml:space="preserve"> – Touch Sensor</w:t>
+        <w:t>Module 7</w:t>
+      </w:r>
+      <w:r>
+        <w:rPr>
+          <w:lang w:val="en-US"/>
+        </w:rPr>
+        <w:t xml:space="preserve"> – Touch Sensor Multiple Switches</w:t>
       </w:r>
     </w:p>
     <w:p>
@@ -223,37 +217,13 @@
         <w:rPr>
           <w:lang w:val="en-US"/>
         </w:rPr>
-        <w:t>Module 8</w:t>
-      </w:r>
-      <w:r>
-        <w:rPr>
-          <w:lang w:val="en-US"/>
-        </w:rPr>
-        <w:t xml:space="preserve"> – Touch Sensor Multiple Switches</w:t>
-      </w:r>
-    </w:p>
-    <w:p>
-      <w:pPr>
-        <w:pStyle w:val="ListParagraph"/>
-        <w:numPr>
-          <w:ilvl w:val="0"/>
-          <w:numId w:val="1"/>
-        </w:numPr>
-        <w:rPr>
-          <w:lang w:val="en-US"/>
-        </w:rPr>
-      </w:pPr>
-      <w:r>
-        <w:rPr>
-          <w:lang w:val="en-US"/>
-        </w:rPr>
         <w:t>Mod</w:t>
       </w:r>
       <w:r>
         <w:rPr>
           <w:lang w:val="en-US"/>
         </w:rPr>
-        <w:t>ule 9</w:t>
+        <w:t>ule 8</w:t>
       </w:r>
       <w:bookmarkStart w:id="0" w:name="_GoBack"/>
       <w:bookmarkEnd w:id="0"/>

</xml_diff>